<commit_message>
Write more on the report
</commit_message>
<xml_diff>
--- a/Gruppe 5 - Rapport.docx
+++ b/Gruppe 5 - Rapport.docx
@@ -15,7 +15,7 @@
         </w:rPr>
       </w:pPr>
       <w:bookmarkStart w:id="0" w:name="_Toc88112022"/>
-      <w:bookmarkStart w:id="1" w:name="_Toc88113039"/>
+      <w:bookmarkStart w:id="1" w:name="_Toc88113384"/>
       <w:r>
         <w:rPr>
           <w:rFonts w:ascii="Arial" w:hAnsi="Arial" w:cs="Arial"/>
@@ -370,6 +370,9 @@
     </w:p>
     <w:sdt>
       <w:sdtPr>
+        <w:rPr>
+          <w:lang w:val="da-DK"/>
+        </w:rPr>
         <w:id w:val="-1610122516"/>
         <w:docPartObj>
           <w:docPartGallery w:val="Table of Contents"/>
@@ -385,7 +388,7 @@
           <w:color w:val="auto"/>
           <w:sz w:val="22"/>
           <w:szCs w:val="22"/>
-          <w:lang w:val="en-DK" w:eastAsia="ja-JP"/>
+          <w:lang w:eastAsia="ja-JP"/>
         </w:rPr>
       </w:sdtEndPr>
       <w:sdtContent>
@@ -393,17 +396,24 @@
           <w:pPr>
             <w:pStyle w:val="TOCHeading"/>
             <w:rPr>
-              <w:color w:val="auto"/>
+              <w:rStyle w:val="Heading1Char"/>
               <w:lang w:val="da-DK"/>
             </w:rPr>
           </w:pPr>
           <w:r>
             <w:rPr>
-              <w:color w:val="auto"/>
+              <w:rStyle w:val="Heading1Char"/>
               <w:lang w:val="da-DK"/>
             </w:rPr>
             <w:t>Indholdsfortegnelse</w:t>
           </w:r>
+        </w:p>
+        <w:p>
+          <w:pPr>
+            <w:rPr>
+              <w:lang w:val="da-DK" w:eastAsia="en-US"/>
+            </w:rPr>
+          </w:pPr>
         </w:p>
         <w:p>
           <w:pPr>
@@ -413,23 +423,39 @@
             </w:tabs>
             <w:rPr>
               <w:noProof/>
-              <w:lang w:val="en-DK"/>
+              <w:lang w:val="da-DK"/>
             </w:rPr>
           </w:pPr>
           <w:r>
+            <w:rPr>
+              <w:lang w:val="da-DK"/>
+            </w:rPr>
+            <w:t>Indholdsfortegnelse</w:t>
+          </w:r>
+          <w:r>
+            <w:rPr>
+              <w:lang w:val="da-DK"/>
+            </w:rPr>
             <w:fldChar w:fldCharType="begin"/>
           </w:r>
           <w:r>
+            <w:rPr>
+              <w:lang w:val="da-DK"/>
+            </w:rPr>
             <w:instrText xml:space="preserve"> TOC \o "1-3" \h \z \u </w:instrText>
           </w:r>
           <w:r>
+            <w:rPr>
+              <w:lang w:val="da-DK"/>
+            </w:rPr>
             <w:fldChar w:fldCharType="separate"/>
           </w:r>
-          <w:hyperlink w:anchor="_Toc88113039" w:history="1">
+          <w:hyperlink w:anchor="_Toc88113384" w:history="1">
             <w:r>
               <w:rPr>
                 <w:noProof/>
                 <w:webHidden/>
+                <w:lang w:val="da-DK"/>
               </w:rPr>
               <w:tab/>
             </w:r>
@@ -437,6 +463,7 @@
               <w:rPr>
                 <w:noProof/>
                 <w:webHidden/>
+                <w:lang w:val="da-DK"/>
               </w:rPr>
               <w:fldChar w:fldCharType="begin"/>
             </w:r>
@@ -444,19 +471,22 @@
               <w:rPr>
                 <w:noProof/>
                 <w:webHidden/>
+                <w:lang w:val="da-DK"/>
               </w:rPr>
-              <w:instrText xml:space="preserve"> PAGEREF _Toc88113039 \h </w:instrText>
+              <w:instrText xml:space="preserve"> PAGEREF _Toc88113384 \h </w:instrText>
             </w:r>
             <w:r>
               <w:rPr>
                 <w:noProof/>
                 <w:webHidden/>
+                <w:lang w:val="da-DK"/>
               </w:rPr>
             </w:r>
             <w:r>
               <w:rPr>
                 <w:noProof/>
                 <w:webHidden/>
+                <w:lang w:val="da-DK"/>
               </w:rPr>
               <w:fldChar w:fldCharType="separate"/>
             </w:r>
@@ -464,6 +494,7 @@
               <w:rPr>
                 <w:noProof/>
                 <w:webHidden/>
+                <w:lang w:val="da-DK"/>
               </w:rPr>
               <w:t>1</w:t>
             </w:r>
@@ -471,17 +502,101 @@
               <w:rPr>
                 <w:noProof/>
                 <w:webHidden/>
+                <w:lang w:val="da-DK"/>
               </w:rPr>
               <w:fldChar w:fldCharType="end"/>
             </w:r>
           </w:hyperlink>
         </w:p>
         <w:p>
+          <w:pPr>
+            <w:pStyle w:val="TOC1"/>
+            <w:tabs>
+              <w:tab w:val="right" w:leader="dot" w:pos="9016"/>
+            </w:tabs>
+            <w:rPr>
+              <w:noProof/>
+              <w:lang w:val="da-DK"/>
+            </w:rPr>
+          </w:pPr>
+          <w:hyperlink w:anchor="_Toc88113385" w:history="1">
+            <w:r>
+              <w:rPr>
+                <w:rStyle w:val="Hyperlink"/>
+                <w:noProof/>
+                <w:lang w:val="da-DK"/>
+              </w:rPr>
+              <w:t>Indledning</w:t>
+            </w:r>
+            <w:r>
+              <w:rPr>
+                <w:noProof/>
+                <w:webHidden/>
+                <w:lang w:val="da-DK"/>
+              </w:rPr>
+              <w:tab/>
+            </w:r>
+            <w:r>
+              <w:rPr>
+                <w:noProof/>
+                <w:webHidden/>
+                <w:lang w:val="da-DK"/>
+              </w:rPr>
+              <w:fldChar w:fldCharType="begin"/>
+            </w:r>
+            <w:r>
+              <w:rPr>
+                <w:noProof/>
+                <w:webHidden/>
+                <w:lang w:val="da-DK"/>
+              </w:rPr>
+              <w:instrText xml:space="preserve"> PAGEREF _Toc88113385 \h </w:instrText>
+            </w:r>
+            <w:r>
+              <w:rPr>
+                <w:noProof/>
+                <w:webHidden/>
+                <w:lang w:val="da-DK"/>
+              </w:rPr>
+            </w:r>
+            <w:r>
+              <w:rPr>
+                <w:noProof/>
+                <w:webHidden/>
+                <w:lang w:val="da-DK"/>
+              </w:rPr>
+              <w:fldChar w:fldCharType="separate"/>
+            </w:r>
+            <w:r>
+              <w:rPr>
+                <w:noProof/>
+                <w:webHidden/>
+                <w:lang w:val="da-DK"/>
+              </w:rPr>
+              <w:t>2</w:t>
+            </w:r>
+            <w:r>
+              <w:rPr>
+                <w:noProof/>
+                <w:webHidden/>
+                <w:lang w:val="da-DK"/>
+              </w:rPr>
+              <w:fldChar w:fldCharType="end"/>
+            </w:r>
+          </w:hyperlink>
+        </w:p>
+        <w:p>
+          <w:pPr>
+            <w:rPr>
+              <w:lang w:val="da-DK"/>
+            </w:rPr>
+          </w:pPr>
           <w:r>
             <w:rPr>
               <w:b/>
               <w:bCs/>
               <w:noProof/>
+              <w:lang w:val="da-DK"/>
             </w:rPr>
             <w:fldChar w:fldCharType="end"/>
           </w:r>
@@ -519,24 +634,137 @@
     </w:p>
     <w:p>
       <w:pPr>
-        <w:rPr>
-          <w:lang w:val="da-DK"/>
-        </w:rPr>
-      </w:pPr>
-    </w:p>
-    <w:p>
-      <w:pPr>
-        <w:rPr>
-          <w:lang w:val="da-DK"/>
-        </w:rPr>
-      </w:pPr>
-    </w:p>
-    <w:p>
-      <w:pPr>
-        <w:rPr>
-          <w:lang w:val="da-DK"/>
-        </w:rPr>
-      </w:pPr>
+        <w:pStyle w:val="Heading1"/>
+        <w:rPr>
+          <w:color w:val="auto"/>
+          <w:lang w:val="da-DK"/>
+        </w:rPr>
+      </w:pPr>
+      <w:bookmarkStart w:id="2" w:name="_Toc88113385"/>
+      <w:r>
+        <w:rPr>
+          <w:color w:val="auto"/>
+          <w:lang w:val="da-DK"/>
+        </w:rPr>
+        <w:lastRenderedPageBreak/>
+        <w:t>Indledning</w:t>
+      </w:r>
+      <w:bookmarkEnd w:id="2"/>
+    </w:p>
+    <w:p>
+      <w:pPr>
+        <w:rPr>
+          <w:lang w:val="da-DK"/>
+        </w:rPr>
+      </w:pPr>
+      <w:r>
+        <w:rPr>
+          <w:lang w:val="da-DK"/>
+        </w:rPr>
+        <w:br w:type="page"/>
+      </w:r>
+    </w:p>
+    <w:p>
+      <w:pPr>
+        <w:pStyle w:val="Heading1"/>
+        <w:rPr>
+          <w:color w:val="auto"/>
+          <w:lang w:val="da-DK"/>
+        </w:rPr>
+      </w:pPr>
+      <w:r>
+        <w:rPr>
+          <w:color w:val="auto"/>
+          <w:lang w:val="da-DK"/>
+        </w:rPr>
+        <w:lastRenderedPageBreak/>
+        <w:t>Teknologi</w:t>
+      </w:r>
+    </w:p>
+    <w:p>
+      <w:pPr>
+        <w:rPr>
+          <w:lang w:val="da-DK"/>
+        </w:rPr>
+      </w:pPr>
+      <w:r>
+        <w:rPr>
+          <w:lang w:val="da-DK"/>
+        </w:rPr>
+        <w:br w:type="page"/>
+      </w:r>
+    </w:p>
+    <w:p>
+      <w:pPr>
+        <w:pStyle w:val="Heading1"/>
+        <w:rPr>
+          <w:color w:val="auto"/>
+          <w:lang w:val="da-DK"/>
+        </w:rPr>
+      </w:pPr>
+      <w:r>
+        <w:rPr>
+          <w:color w:val="auto"/>
+          <w:lang w:val="da-DK"/>
+        </w:rPr>
+        <w:lastRenderedPageBreak/>
+        <w:t xml:space="preserve">Projektkrav </w:t>
+      </w:r>
+    </w:p>
+    <w:p>
+      <w:pPr>
+        <w:rPr>
+          <w:lang w:val="da-DK"/>
+        </w:rPr>
+      </w:pPr>
+    </w:p>
+    <w:p>
+      <w:pPr>
+        <w:pStyle w:val="Heading2"/>
+        <w:rPr>
+          <w:color w:val="auto"/>
+          <w:lang w:val="da-DK"/>
+        </w:rPr>
+      </w:pPr>
+      <w:r>
+        <w:rPr>
+          <w:color w:val="auto"/>
+          <w:lang w:val="da-DK"/>
+        </w:rPr>
+        <w:t>Virksomhedens</w:t>
+      </w:r>
+      <w:r>
+        <w:rPr>
+          <w:color w:val="auto"/>
+          <w:lang w:val="da-DK"/>
+        </w:rPr>
+        <w:t xml:space="preserve"> forventning til projektet</w:t>
+      </w:r>
+    </w:p>
+    <w:p>
+      <w:pPr>
+        <w:rPr>
+          <w:lang w:val="da-DK"/>
+        </w:rPr>
+      </w:pPr>
+    </w:p>
+    <w:p>
+      <w:pPr>
+        <w:pStyle w:val="Heading2"/>
+        <w:rPr>
+          <w:color w:val="auto"/>
+          <w:lang w:val="da-DK"/>
+        </w:rPr>
+      </w:pPr>
+      <w:proofErr w:type="spellStart"/>
+      <w:r>
+        <w:rPr>
+          <w:color w:val="auto"/>
+          <w:lang w:val="da-DK"/>
+        </w:rPr>
+        <w:t>Usecases</w:t>
+      </w:r>
+      <w:proofErr w:type="spellEnd"/>
     </w:p>
     <w:p>
       <w:pPr>
@@ -1208,6 +1436,28 @@
       <w:szCs w:val="32"/>
     </w:rPr>
   </w:style>
+  <w:style w:type="paragraph" w:styleId="Heading2">
+    <w:name w:val="heading 2"/>
+    <w:basedOn w:val="Normal"/>
+    <w:next w:val="Normal"/>
+    <w:link w:val="Heading2Char"/>
+    <w:uiPriority w:val="9"/>
+    <w:unhideWhenUsed/>
+    <w:qFormat/>
+    <w:rsid w:val="00534C46"/>
+    <w:pPr>
+      <w:keepNext/>
+      <w:keepLines/>
+      <w:spacing w:before="40" w:after="0"/>
+      <w:outlineLvl w:val="1"/>
+    </w:pPr>
+    <w:rPr>
+      <w:rFonts w:asciiTheme="majorHAnsi" w:eastAsiaTheme="majorEastAsia" w:hAnsiTheme="majorHAnsi" w:cstheme="majorBidi"/>
+      <w:color w:val="2F5496" w:themeColor="accent1" w:themeShade="BF"/>
+      <w:sz w:val="26"/>
+      <w:szCs w:val="26"/>
+    </w:rPr>
+  </w:style>
   <w:style w:type="character" w:default="1" w:styleId="DefaultParagraphFont">
     <w:name w:val="Default Paragraph Font"/>
     <w:uiPriority w:val="1"/>
@@ -1343,6 +1593,19 @@
     <w:link w:val="Footer"/>
     <w:uiPriority w:val="99"/>
     <w:rsid w:val="00FE2F84"/>
+  </w:style>
+  <w:style w:type="character" w:customStyle="1" w:styleId="Heading2Char">
+    <w:name w:val="Heading 2 Char"/>
+    <w:basedOn w:val="DefaultParagraphFont"/>
+    <w:link w:val="Heading2"/>
+    <w:uiPriority w:val="9"/>
+    <w:rsid w:val="00534C46"/>
+    <w:rPr>
+      <w:rFonts w:asciiTheme="majorHAnsi" w:eastAsiaTheme="majorEastAsia" w:hAnsiTheme="majorHAnsi" w:cstheme="majorBidi"/>
+      <w:color w:val="2F5496" w:themeColor="accent1" w:themeShade="BF"/>
+      <w:sz w:val="26"/>
+      <w:szCs w:val="26"/>
+    </w:rPr>
   </w:style>
 </w:styles>
 </file>

</xml_diff>